<commit_message>
entrenamiento, validación y prueba
</commit_message>
<xml_diff>
--- a/Reporte editable.docx
+++ b/Reporte editable.docx
@@ -1254,51 +1254,23 @@
           <w:rFonts w:eastAsiaTheme="minorEastAsia"/>
           <w:lang w:val="es-MX"/>
         </w:rPr>
-        <w:t>El</w:t>
-      </w:r>
+        <w:t xml:space="preserve">El ETL se realizó con el código del archivo Data_Transformation.py y los datos limpios se almacenan en el documento TFT_Champion_Transformed.csv. Esto se hizo con la intención de no ejecutar la limpieza de los datos cada que ejecutamos el archivo de machine </w:t>
+      </w:r>
+      <w:proofErr w:type="spellStart"/>
       <w:r>
         <w:rPr>
           <w:rFonts w:eastAsiaTheme="minorEastAsia"/>
           <w:lang w:val="es-MX"/>
         </w:rPr>
-        <w:t xml:space="preserve"> ETL se realiz</w:t>
-      </w:r>
+        <w:t>learning</w:t>
+      </w:r>
+      <w:proofErr w:type="spellEnd"/>
       <w:r>
         <w:rPr>
           <w:rFonts w:eastAsiaTheme="minorEastAsia"/>
           <w:lang w:val="es-MX"/>
         </w:rPr>
-        <w:t>ó con el código de</w:t>
-      </w:r>
-      <w:r>
-        <w:rPr>
-          <w:rFonts w:eastAsiaTheme="minorEastAsia"/>
-          <w:lang w:val="es-MX"/>
-        </w:rPr>
-        <w:t xml:space="preserve">l archivo Data_Transformation.py y los datos limpios se almacenan en el documento TFT_Champion_Transformed.csv. Esto se hizo con la intención de no ejecutar la limpieza de los datos cada que ejecutamos el archivo de machine </w:t>
-      </w:r>
-      <w:proofErr w:type="spellStart"/>
-      <w:r>
-        <w:rPr>
-          <w:rFonts w:eastAsiaTheme="minorEastAsia"/>
-          <w:lang w:val="es-MX"/>
-        </w:rPr>
-        <w:t>learning</w:t>
-      </w:r>
-      <w:proofErr w:type="spellEnd"/>
-      <w:r>
-        <w:rPr>
-          <w:rFonts w:eastAsiaTheme="minorEastAsia"/>
-          <w:lang w:val="es-MX"/>
-        </w:rPr>
-        <w:t xml:space="preserve">. </w:t>
-      </w:r>
-      <w:r>
-        <w:rPr>
-          <w:rFonts w:eastAsiaTheme="minorEastAsia"/>
-          <w:lang w:val="es-MX"/>
-        </w:rPr>
-        <w:t xml:space="preserve">A </w:t>
+        <w:t xml:space="preserve">. A </w:t>
       </w:r>
       <w:proofErr w:type="gramStart"/>
       <w:r>
@@ -1865,6 +1837,7 @@
       </w:r>
       <w:r>
         <w:rPr>
+          <w:noProof/>
           <w:lang w:val="es-MX"/>
         </w:rPr>
         <w:drawing>
@@ -1958,21 +1931,7 @@
         <w:rPr>
           <w:lang w:val="es-MX"/>
         </w:rPr>
-        <w:t xml:space="preserve">), sin </w:t>
-      </w:r>
-      <w:proofErr w:type="gramStart"/>
-      <w:r>
-        <w:rPr>
-          <w:lang w:val="es-MX"/>
-        </w:rPr>
-        <w:t>embargo,  en</w:t>
-      </w:r>
-      <w:proofErr w:type="gramEnd"/>
-      <w:r>
-        <w:rPr>
-          <w:lang w:val="es-MX"/>
-        </w:rPr>
-        <w:t xml:space="preserve"> el gráfico de defense vs </w:t>
+        <w:t xml:space="preserve">), sin embargo, en el gráfico de defense vs </w:t>
       </w:r>
       <w:proofErr w:type="spellStart"/>
       <w:r>
@@ -2030,6 +1989,7 @@
       </w:pPr>
       <w:r>
         <w:rPr>
+          <w:noProof/>
           <w:lang w:val="es-MX"/>
         </w:rPr>
         <w:drawing>
@@ -2149,13 +2109,49 @@
         <w:rPr>
           <w:lang w:val="es-MX"/>
         </w:rPr>
-        <w:t xml:space="preserve">El archivo MachineLearning.py </w:t>
-      </w:r>
-      <w:r>
-        <w:rPr>
-          <w:lang w:val="es-MX"/>
-        </w:rPr>
-        <w:t xml:space="preserve">en esta misma carpeta contiene el código que obtiene los parámetros </w:t>
+        <w:t xml:space="preserve">El archivo </w:t>
+      </w:r>
+      <w:r>
+        <w:rPr>
+          <w:lang w:val="es-MX"/>
+        </w:rPr>
+        <w:t>No_framework</w:t>
+      </w:r>
+      <w:r>
+        <w:rPr>
+          <w:lang w:val="es-MX"/>
+        </w:rPr>
+        <w:t xml:space="preserve">.py </w:t>
+      </w:r>
+      <w:r>
+        <w:rPr>
+          <w:lang w:val="es-MX"/>
+        </w:rPr>
+        <w:t xml:space="preserve">en </w:t>
+      </w:r>
+      <w:r>
+        <w:rPr>
+          <w:lang w:val="es-MX"/>
+        </w:rPr>
+        <w:t>la</w:t>
+      </w:r>
+      <w:r>
+        <w:rPr>
+          <w:lang w:val="es-MX"/>
+        </w:rPr>
+        <w:t xml:space="preserve"> carpeta</w:t>
+      </w:r>
+      <w:r>
+        <w:rPr>
+          <w:lang w:val="es-MX"/>
+        </w:rPr>
+        <w:t xml:space="preserve"> de scripts</w:t>
+      </w:r>
+      <w:r>
+        <w:rPr>
+          <w:lang w:val="es-MX"/>
+        </w:rPr>
+        <w:t xml:space="preserve"> contiene el código que obtiene los parámetros </w:t>
       </w:r>
       <w:r>
         <w:rPr>
@@ -2590,14 +2586,7 @@
           <w:rFonts w:eastAsiaTheme="minorEastAsia"/>
           <w:lang w:val="es-MX"/>
         </w:rPr>
-        <w:t xml:space="preserve"> </w:t>
-      </w:r>
-      <w:r>
-        <w:rPr>
-          <w:rFonts w:eastAsiaTheme="minorEastAsia"/>
-          <w:lang w:val="es-MX"/>
-        </w:rPr>
-        <w:t xml:space="preserve"> a su entero más cercano y posteriormente hacemos</w:t>
+        <w:t xml:space="preserve">  a su entero más cercano y posteriormente hacemos</w:t>
       </w:r>
       <w:r>
         <w:rPr>
@@ -2873,6 +2862,7 @@
       </w:pPr>
       <w:r>
         <w:rPr>
+          <w:noProof/>
           <w:lang w:val="es-MX"/>
         </w:rPr>
         <w:lastRenderedPageBreak/>
@@ -2943,6 +2933,7 @@
       </w:pPr>
       <w:r>
         <w:rPr>
+          <w:noProof/>
           <w:lang w:val="es-MX"/>
         </w:rPr>
         <w:drawing>
@@ -2990,6 +2981,7 @@
       </w:r>
       <w:r>
         <w:rPr>
+          <w:noProof/>
           <w:lang w:val="es-MX"/>
         </w:rPr>
         <w:drawing>
@@ -3038,6 +3030,7 @@
       </w:pPr>
       <w:r>
         <w:rPr>
+          <w:noProof/>
           <w:lang w:val="es-MX"/>
         </w:rPr>
         <w:drawing>
@@ -3085,6 +3078,7 @@
       </w:r>
       <w:r>
         <w:rPr>
+          <w:noProof/>
           <w:lang w:val="es-MX"/>
         </w:rPr>
         <w:drawing>
@@ -3170,6 +3164,7 @@
       </w:pPr>
       <w:r>
         <w:rPr>
+          <w:noProof/>
           <w:lang w:val="es-MX"/>
         </w:rPr>
         <w:drawing>
@@ -3216,6 +3211,7 @@
       </w:r>
       <w:r>
         <w:rPr>
+          <w:noProof/>
           <w:lang w:val="es-MX"/>
         </w:rPr>
         <w:drawing>
@@ -3263,6 +3259,7 @@
       </w:pPr>
       <w:r>
         <w:rPr>
+          <w:noProof/>
           <w:lang w:val="es-MX"/>
         </w:rPr>
         <w:drawing>
@@ -3309,6 +3306,7 @@
       </w:r>
       <w:r>
         <w:rPr>
+          <w:noProof/>
           <w:lang w:val="es-MX"/>
         </w:rPr>
         <w:drawing>
@@ -3356,6 +3354,7 @@
       </w:pPr>
       <w:r>
         <w:rPr>
+          <w:noProof/>
           <w:lang w:val="es-MX"/>
         </w:rPr>
         <w:drawing>
@@ -3402,6 +3401,7 @@
       </w:r>
       <w:r>
         <w:rPr>
+          <w:noProof/>
           <w:lang w:val="es-MX"/>
         </w:rPr>
         <w:drawing>
@@ -3449,6 +3449,7 @@
       </w:pPr>
       <w:r>
         <w:rPr>
+          <w:noProof/>
           <w:lang w:val="es-MX"/>
         </w:rPr>
         <w:lastRenderedPageBreak/>
@@ -3496,6 +3497,7 @@
       </w:r>
       <w:r>
         <w:rPr>
+          <w:noProof/>
           <w:lang w:val="es-MX"/>
         </w:rPr>
         <w:drawing>
@@ -3739,13 +3741,25 @@
         <w:rPr>
           <w:lang w:val="es-MX"/>
         </w:rPr>
-        <w:t xml:space="preserve"> pues el error de validación aumenta ante un caso que desconoce. Esto puede suceder debido a que ciertos bloques contuvieron campeones que no tenían un claro patrón entre sus estadísticas y sus costos pues existen más</w:t>
-      </w:r>
-      <w:r>
-        <w:rPr>
-          <w:lang w:val="es-MX"/>
-        </w:rPr>
-        <w:t xml:space="preserve"> atributos que de los que depende el costo del campeón como su escalado en el tiempo y el potencial de su habilidad. </w:t>
+        <w:t xml:space="preserve"> pues el error de validación aumenta ante un caso que desconoce. Esto puede suceder debido a que ciertos bloques contuvieron campeones que no tenían un claro patrón entre sus estadísticas y sus costos</w:t>
+      </w:r>
+      <w:r>
+        <w:rPr>
+          <w:lang w:val="es-MX"/>
+        </w:rPr>
+        <w:t>,</w:t>
+      </w:r>
+      <w:r>
+        <w:rPr>
+          <w:lang w:val="es-MX"/>
+        </w:rPr>
+        <w:t xml:space="preserve"> pues existen más</w:t>
+      </w:r>
+      <w:r>
+        <w:rPr>
+          <w:lang w:val="es-MX"/>
+        </w:rPr>
+        <w:t xml:space="preserve"> atributos de los que depende el costo del campeón como su escalado en el tiempo y el potencial de su habilidad. </w:t>
       </w:r>
     </w:p>
     <w:p>
@@ -3764,7 +3778,19 @@
         <w:rPr>
           <w:lang w:val="es-MX"/>
         </w:rPr>
-        <w:t xml:space="preserve">Los casos dónde el error de validación baja y luego sube son pocos y ligeros, lo que indica que no hay grave problema de </w:t>
+        <w:t xml:space="preserve">Los casos dónde el error de validación baja y luego sube son pocos y ligeros, lo que indica que no hay </w:t>
+      </w:r>
+      <w:r>
+        <w:rPr>
+          <w:lang w:val="es-MX"/>
+        </w:rPr>
+        <w:t xml:space="preserve">un </w:t>
+      </w:r>
+      <w:r>
+        <w:rPr>
+          <w:lang w:val="es-MX"/>
+        </w:rPr>
+        <w:t xml:space="preserve">grave problema de </w:t>
       </w:r>
       <w:proofErr w:type="spellStart"/>
       <w:r>
@@ -3778,7 +3804,7 @@
         <w:rPr>
           <w:lang w:val="es-MX"/>
         </w:rPr>
-        <w:t xml:space="preserve">. </w:t>
+        <w:t>.</w:t>
       </w:r>
     </w:p>
     <w:p>
@@ -3797,34 +3823,1121 @@
         <w:rPr>
           <w:lang w:val="es-MX"/>
         </w:rPr>
-        <w:t xml:space="preserve">No hay </w:t>
+        <w:t xml:space="preserve">De la matriz de confusión podemos intuir que el modelo es muy simple para los datos. Mientras que campeones de costos bajos predice alto, para costos altos predice abajo y en medio es dónde tiene mayor afinidad un comportamiento no lineal, por lo que concluimos que este modelo no tiene la capacidad de ajustarse mucho más a los datos. </w:t>
+      </w:r>
+    </w:p>
+    <w:p>
+      <w:pPr>
+        <w:pStyle w:val="ListParagraph"/>
+        <w:numPr>
+          <w:ilvl w:val="0"/>
+          <w:numId w:val="2"/>
+        </w:numPr>
+        <w:jc w:val="both"/>
+        <w:rPr>
+          <w:lang w:val="es-MX"/>
+        </w:rPr>
+      </w:pPr>
+      <w:r>
+        <w:rPr>
+          <w:lang w:val="es-MX"/>
+        </w:rPr>
+        <w:t xml:space="preserve">Se intentó mejorar el modelo añadiendo </w:t>
       </w:r>
       <w:proofErr w:type="spellStart"/>
       <w:r>
         <w:rPr>
           <w:lang w:val="es-MX"/>
         </w:rPr>
-        <w:t>underfitting</w:t>
+        <w:t>features</w:t>
       </w:r>
       <w:proofErr w:type="spellEnd"/>
       <w:r>
         <w:rPr>
           <w:lang w:val="es-MX"/>
         </w:rPr>
-        <w:t xml:space="preserve"> pues ambas líneas se quedan abajo en la mayoría de </w:t>
-      </w:r>
-      <w:r>
-        <w:rPr>
-          <w:lang w:val="es-MX"/>
-        </w:rPr>
-        <w:t>los casos</w:t>
-      </w:r>
+        <w:t xml:space="preserve"> no lineales, por ejemplo: </w:t>
+      </w:r>
+      <w:proofErr w:type="spellStart"/>
+      <w:r>
+        <w:rPr>
+          <w:lang w:val="es-MX"/>
+        </w:rPr>
+        <w:t>health</w:t>
+      </w:r>
+      <w:proofErr w:type="spellEnd"/>
+      <w:r>
+        <w:rPr>
+          <w:lang w:val="es-MX"/>
+        </w:rPr>
+        <w:t xml:space="preserve">, </w:t>
+      </w:r>
+      <w:proofErr w:type="spellStart"/>
+      <w:r>
+        <w:rPr>
+          <w:lang w:val="es-MX"/>
+        </w:rPr>
+        <w:t>speed_of_attack</w:t>
+      </w:r>
+      <w:proofErr w:type="spellEnd"/>
+      <w:r>
+        <w:rPr>
+          <w:lang w:val="es-MX"/>
+        </w:rPr>
+        <w:t xml:space="preserve">, defense, </w:t>
+      </w:r>
+      <w:proofErr w:type="spellStart"/>
+      <w:r>
+        <w:rPr>
+          <w:lang w:val="es-MX"/>
+        </w:rPr>
+        <w:t>attack</w:t>
+      </w:r>
+      <w:proofErr w:type="spellEnd"/>
+      <w:r>
+        <w:rPr>
+          <w:lang w:val="es-MX"/>
+        </w:rPr>
+        <w:t xml:space="preserve"> al cubo o usando tangente hiperbólica y se ajustó un poco mejor, pero también aumentó la dispersión. La precisión fue la misma.</w:t>
+      </w:r>
+    </w:p>
+    <w:p>
+      <w:pPr>
+        <w:pStyle w:val="ListParagraph"/>
+        <w:jc w:val="center"/>
+        <w:rPr>
+          <w:lang w:val="es-MX"/>
+        </w:rPr>
+      </w:pPr>
+      <w:r>
+        <w:rPr>
+          <w:lang w:val="es-MX"/>
+        </w:rPr>
+        <w:br/>
+      </w:r>
+      <w:r>
+        <w:rPr>
+          <w:lang w:val="es-MX"/>
+        </w:rPr>
+        <w:drawing>
+          <wp:inline distT="0" distB="0" distL="0" distR="0" wp14:anchorId="1B86D453" wp14:editId="75157E4E">
+            <wp:extent cx="3009739" cy="2241502"/>
+            <wp:effectExtent l="0" t="0" r="635" b="6985"/>
+            <wp:docPr id="1767624850" name="Picture 1" descr="A screenshot of a graph&#10;&#10;AI-generated content may be incorrect."/>
+            <wp:cNvGraphicFramePr>
+              <a:graphicFrameLocks xmlns:a="http://schemas.openxmlformats.org/drawingml/2006/main" noChangeAspect="1"/>
+            </wp:cNvGraphicFramePr>
+            <a:graphic xmlns:a="http://schemas.openxmlformats.org/drawingml/2006/main">
+              <a:graphicData uri="http://schemas.openxmlformats.org/drawingml/2006/picture">
+                <pic:pic xmlns:pic="http://schemas.openxmlformats.org/drawingml/2006/picture">
+                  <pic:nvPicPr>
+                    <pic:cNvPr id="1767624850" name="Picture 1" descr="A screenshot of a graph&#10;&#10;AI-generated content may be incorrect."/>
+                    <pic:cNvPicPr/>
+                  </pic:nvPicPr>
+                  <pic:blipFill>
+                    <a:blip r:embed="rId30"/>
+                    <a:stretch>
+                      <a:fillRect/>
+                    </a:stretch>
+                  </pic:blipFill>
+                  <pic:spPr>
+                    <a:xfrm>
+                      <a:off x="0" y="0"/>
+                      <a:ext cx="3024526" cy="2252515"/>
+                    </a:xfrm>
+                    <a:prstGeom prst="rect">
+                      <a:avLst/>
+                    </a:prstGeom>
+                  </pic:spPr>
+                </pic:pic>
+              </a:graphicData>
+            </a:graphic>
+          </wp:inline>
+        </w:drawing>
+      </w:r>
+    </w:p>
+    <w:p>
+      <w:pPr>
+        <w:pStyle w:val="ListParagraph"/>
+        <w:numPr>
+          <w:ilvl w:val="0"/>
+          <w:numId w:val="2"/>
+        </w:numPr>
+        <w:jc w:val="both"/>
+        <w:rPr>
+          <w:lang w:val="es-MX"/>
+        </w:rPr>
+      </w:pPr>
+      <w:r>
+        <w:rPr>
+          <w:lang w:val="es-MX"/>
+        </w:rPr>
+        <w:t xml:space="preserve">Por otra parte, la columna objetivo son valores discretos, por lo que se adaptaría mejor un modelo lógico. </w:t>
+      </w:r>
+    </w:p>
+    <w:p>
+      <w:pPr>
+        <w:pStyle w:val="ListParagraph"/>
+        <w:rPr>
+          <w:lang w:val="es-MX"/>
+        </w:rPr>
+      </w:pPr>
+    </w:p>
+    <w:p>
+      <w:pPr>
+        <w:pStyle w:val="Heading1"/>
+        <w:rPr>
+          <w:lang w:val="es-MX"/>
+        </w:rPr>
+      </w:pPr>
+      <w:r>
+        <w:rPr>
+          <w:lang w:val="es-MX"/>
+        </w:rPr>
+        <w:t xml:space="preserve">Cambio de </w:t>
+      </w:r>
+      <w:proofErr w:type="spellStart"/>
+      <w:r>
+        <w:rPr>
+          <w:lang w:val="es-MX"/>
+        </w:rPr>
+        <w:t>dataset</w:t>
+      </w:r>
+      <w:proofErr w:type="spellEnd"/>
+    </w:p>
+    <w:p>
+      <w:pPr>
+        <w:jc w:val="both"/>
+        <w:rPr>
+          <w:lang w:val="es-MX"/>
+        </w:rPr>
+      </w:pPr>
+      <w:r>
+        <w:rPr>
+          <w:lang w:val="es-MX"/>
+        </w:rPr>
+        <w:t xml:space="preserve">Con el objetivo de poder comparar el comportamiento del modelo en entrenamiento, validación y </w:t>
+      </w:r>
+      <w:r>
+        <w:rPr>
+          <w:lang w:val="es-MX"/>
+        </w:rPr>
+        <w:t>prueba</w:t>
+      </w:r>
+      <w:r>
+        <w:rPr>
+          <w:lang w:val="es-MX"/>
+        </w:rPr>
+        <w:t xml:space="preserve">, era necesario incrementar el número de instancias del </w:t>
+      </w:r>
+      <w:proofErr w:type="spellStart"/>
+      <w:r>
+        <w:rPr>
+          <w:lang w:val="es-MX"/>
+        </w:rPr>
+        <w:t>dataset</w:t>
+      </w:r>
+      <w:proofErr w:type="spellEnd"/>
+      <w:r>
+        <w:rPr>
+          <w:lang w:val="es-MX"/>
+        </w:rPr>
+        <w:t>. Anteriormente contábamos con 52 que eran pocas para poder tener un conjunto de entrenamiento y de prueba</w:t>
+      </w:r>
+      <w:r>
+        <w:rPr>
+          <w:lang w:val="es-MX"/>
+        </w:rPr>
+        <w:t xml:space="preserve">. Para </w:t>
+      </w:r>
+      <w:r>
+        <w:rPr>
+          <w:lang w:val="es-MX"/>
+        </w:rPr>
+        <w:t xml:space="preserve">solucionar </w:t>
+      </w:r>
+      <w:r>
+        <w:rPr>
+          <w:lang w:val="es-MX"/>
+        </w:rPr>
+        <w:t>esto unimos los datos de las versiones 14 y 15 del juego.</w:t>
+      </w:r>
+    </w:p>
+    <w:p>
+      <w:pPr>
+        <w:pStyle w:val="Heading2"/>
+        <w:jc w:val="both"/>
+        <w:rPr>
+          <w:lang w:val="es-MX"/>
+        </w:rPr>
+      </w:pPr>
+      <w:r>
+        <w:rPr>
+          <w:lang w:val="es-MX"/>
+        </w:rPr>
+        <w:lastRenderedPageBreak/>
+        <w:t>Extracción</w:t>
+      </w:r>
+    </w:p>
+    <w:p>
+      <w:pPr>
+        <w:jc w:val="both"/>
+        <w:rPr>
+          <w:lang w:val="es-MX"/>
+        </w:rPr>
+      </w:pPr>
+      <w:r>
+        <w:rPr>
+          <w:lang w:val="es-MX"/>
+        </w:rPr>
+        <w:t xml:space="preserve">Los datos fueron extraídos de las páginas web </w:t>
+      </w:r>
+      <w:hyperlink r:id="rId31" w:history="1">
+        <w:r>
+          <w:rPr>
+            <w:rStyle w:val="Hyperlink"/>
+            <w:lang w:val="es-MX"/>
+          </w:rPr>
+          <w:t>https://wiki.leagueoflegends.com/en-us/TFT:List_of_champions/Base_statistics/Set_14</w:t>
+        </w:r>
+      </w:hyperlink>
+      <w:r>
+        <w:rPr>
+          <w:lang w:val="es-MX"/>
+        </w:rPr>
+        <w:t xml:space="preserve"> y  </w:t>
+      </w:r>
+      <w:hyperlink r:id="rId32" w:history="1">
+        <w:r>
+          <w:rPr>
+            <w:rStyle w:val="Hyperlink"/>
+            <w:lang w:val="es-MX"/>
+          </w:rPr>
+          <w:t>https://www.datatft.com/database#unit</w:t>
+        </w:r>
+      </w:hyperlink>
+      <w:r>
+        <w:rPr>
+          <w:lang w:val="es-MX"/>
+        </w:rPr>
+        <w:t xml:space="preserve">. </w:t>
+      </w:r>
+      <w:r>
+        <w:rPr>
+          <w:lang w:val="es-MX"/>
+        </w:rPr>
+        <w:t xml:space="preserve">Los datos originales se encuentran en los archivos TFT_set_14_raw.txt y TFT_set_15.csv. </w:t>
+      </w:r>
+    </w:p>
+    <w:p>
+      <w:pPr>
+        <w:pStyle w:val="Heading2"/>
+        <w:jc w:val="both"/>
+        <w:rPr>
+          <w:lang w:val="es-MX"/>
+        </w:rPr>
+      </w:pPr>
+      <w:r>
+        <w:rPr>
+          <w:lang w:val="es-MX"/>
+        </w:rPr>
+        <w:t>Transformación</w:t>
+      </w:r>
+    </w:p>
+    <w:p>
+      <w:pPr>
+        <w:jc w:val="both"/>
+        <w:rPr>
+          <w:lang w:val="es-MX"/>
+        </w:rPr>
+      </w:pPr>
+      <w:r>
+        <w:rPr>
+          <w:lang w:val="es-MX"/>
+        </w:rPr>
+        <w:t xml:space="preserve">Para los datos de la versión 14 utilizamos un script de Python (Data_transformation_set_14.py) que nos ayudó a pasar los datos copiados de la página web a un </w:t>
+      </w:r>
+      <w:proofErr w:type="spellStart"/>
+      <w:r>
+        <w:rPr>
+          <w:lang w:val="es-MX"/>
+        </w:rPr>
+        <w:t>csv</w:t>
+      </w:r>
+      <w:proofErr w:type="spellEnd"/>
+      <w:r>
+        <w:rPr>
+          <w:lang w:val="es-MX"/>
+        </w:rPr>
+        <w:t xml:space="preserve"> con el formato que tenían los de la versión 15. </w:t>
+      </w:r>
+      <w:r>
+        <w:rPr>
+          <w:lang w:val="es-MX"/>
+        </w:rPr>
+        <w:t xml:space="preserve">Los datos de la versión 15 fueron extraídos manualmente </w:t>
+      </w:r>
+      <w:r>
+        <w:rPr>
+          <w:lang w:val="es-MX"/>
+        </w:rPr>
+        <w:t>por lo que en es</w:t>
+      </w:r>
+      <w:r>
+        <w:rPr>
+          <w:lang w:val="es-MX"/>
+        </w:rPr>
+        <w:t>t</w:t>
+      </w:r>
+      <w:r>
+        <w:rPr>
+          <w:lang w:val="es-MX"/>
+        </w:rPr>
+        <w:t xml:space="preserve">e proceso se hizo la discriminación de </w:t>
+      </w:r>
+      <w:proofErr w:type="spellStart"/>
+      <w:r>
+        <w:rPr>
+          <w:lang w:val="es-MX"/>
+        </w:rPr>
+        <w:t>features</w:t>
+      </w:r>
+      <w:proofErr w:type="spellEnd"/>
+      <w:r>
+        <w:rPr>
+          <w:lang w:val="es-MX"/>
+        </w:rPr>
+        <w:t xml:space="preserve"> y el acomodo de las columnas. </w:t>
+      </w:r>
+    </w:p>
+    <w:p>
+      <w:pPr>
+        <w:jc w:val="both"/>
+        <w:rPr>
+          <w:lang w:val="es-MX"/>
+        </w:rPr>
+      </w:pPr>
+      <w:r>
+        <w:rPr>
+          <w:lang w:val="es-MX"/>
+        </w:rPr>
+        <w:t>Posteriormente,</w:t>
+      </w:r>
+      <w:r>
+        <w:rPr>
+          <w:lang w:val="es-MX"/>
+        </w:rPr>
+        <w:t xml:space="preserve"> juntamos los datos de ambas versiones en el archivo TFT_set_14_y_15.csv. Para poderlo utilizar en nuestro modelo </w:t>
+      </w:r>
+      <w:r>
+        <w:rPr>
+          <w:lang w:val="es-MX"/>
+        </w:rPr>
+        <w:t>era</w:t>
+      </w:r>
+      <w:r>
+        <w:rPr>
+          <w:lang w:val="es-MX"/>
+        </w:rPr>
+        <w:t xml:space="preserve"> necesario </w:t>
+      </w:r>
+      <w:r>
+        <w:rPr>
+          <w:lang w:val="es-MX"/>
+        </w:rPr>
+        <w:t xml:space="preserve">someterlo a </w:t>
+      </w:r>
+      <w:r>
+        <w:rPr>
+          <w:lang w:val="es-MX"/>
+        </w:rPr>
+        <w:t xml:space="preserve">un escalado previamente. Para esto utilizamos el script MinMaxScaler.py. </w:t>
+      </w:r>
+      <w:r>
+        <w:rPr>
+          <w:lang w:val="es-MX"/>
+        </w:rPr>
+        <w:t>Nos quedó de esta forma:</w:t>
+      </w:r>
+    </w:p>
+    <w:p>
+      <w:pPr>
+        <w:jc w:val="both"/>
+        <w:rPr>
+          <w:lang w:val="es-MX"/>
+        </w:rPr>
+      </w:pPr>
+      <w:r>
+        <w:rPr>
+          <w:lang w:val="es-MX"/>
+        </w:rPr>
+        <w:drawing>
+          <wp:inline distT="0" distB="0" distL="0" distR="0" wp14:anchorId="7372FF75" wp14:editId="02A7BB63">
+            <wp:extent cx="5943600" cy="878205"/>
+            <wp:effectExtent l="0" t="0" r="0" b="0"/>
+            <wp:docPr id="138108802" name="Picture 1" descr="A close up of a screen&#10;&#10;AI-generated content may be incorrect."/>
+            <wp:cNvGraphicFramePr>
+              <a:graphicFrameLocks xmlns:a="http://schemas.openxmlformats.org/drawingml/2006/main" noChangeAspect="1"/>
+            </wp:cNvGraphicFramePr>
+            <a:graphic xmlns:a="http://schemas.openxmlformats.org/drawingml/2006/main">
+              <a:graphicData uri="http://schemas.openxmlformats.org/drawingml/2006/picture">
+                <pic:pic xmlns:pic="http://schemas.openxmlformats.org/drawingml/2006/picture">
+                  <pic:nvPicPr>
+                    <pic:cNvPr id="138108802" name="Picture 1" descr="A close up of a screen&#10;&#10;AI-generated content may be incorrect."/>
+                    <pic:cNvPicPr/>
+                  </pic:nvPicPr>
+                  <pic:blipFill>
+                    <a:blip r:embed="rId33"/>
+                    <a:stretch>
+                      <a:fillRect/>
+                    </a:stretch>
+                  </pic:blipFill>
+                  <pic:spPr>
+                    <a:xfrm>
+                      <a:off x="0" y="0"/>
+                      <a:ext cx="5943600" cy="878205"/>
+                    </a:xfrm>
+                    <a:prstGeom prst="rect">
+                      <a:avLst/>
+                    </a:prstGeom>
+                  </pic:spPr>
+                </pic:pic>
+              </a:graphicData>
+            </a:graphic>
+          </wp:inline>
+        </w:drawing>
+      </w:r>
+    </w:p>
+    <w:p>
+      <w:pPr>
+        <w:jc w:val="both"/>
+        <w:rPr>
+          <w:lang w:val="es-MX"/>
+        </w:rPr>
+      </w:pPr>
+      <w:r>
+        <w:rPr>
+          <w:lang w:val="es-MX"/>
+        </w:rPr>
+        <w:t xml:space="preserve">Cabe destacar que hemos agregado nuevas columnas con el objetivo de diferenciar mejor los costos de los campeones. Ahora añadimos el escalado de vida y ataque. </w:t>
+      </w:r>
+    </w:p>
+    <w:p>
+      <w:pPr>
+        <w:jc w:val="both"/>
+        <w:rPr>
+          <w:lang w:val="es-MX"/>
+        </w:rPr>
+      </w:pPr>
+      <w:r>
+        <w:rPr>
+          <w:lang w:val="es-MX"/>
+        </w:rPr>
+        <w:t xml:space="preserve">Finalmente revolvimos las instancias y tomamos 37 para pruebas y 88 para entrenamiento. Cada conjunto lo separamos en los archivos TFT_set_14_y_15_test.csv y </w:t>
+      </w:r>
+      <w:r>
+        <w:rPr>
+          <w:lang w:val="es-MX"/>
+        </w:rPr>
+        <w:t>TFT_set_14_y_15_t</w:t>
+      </w:r>
+      <w:r>
+        <w:rPr>
+          <w:lang w:val="es-MX"/>
+        </w:rPr>
+        <w:t>rain</w:t>
+      </w:r>
+      <w:r>
+        <w:rPr>
+          <w:lang w:val="es-MX"/>
+        </w:rPr>
+        <w:t>.csv</w:t>
+      </w:r>
+      <w:r>
+        <w:rPr>
+          <w:lang w:val="es-MX"/>
+        </w:rPr>
+        <w:t xml:space="preserve"> respectivamente. </w:t>
+      </w:r>
+    </w:p>
+    <w:p>
+      <w:pPr>
+        <w:pStyle w:val="Heading2"/>
+        <w:rPr>
+          <w:lang w:val="es-MX"/>
+        </w:rPr>
+      </w:pPr>
+      <w:r>
+        <w:rPr>
+          <w:lang w:val="es-MX"/>
+        </w:rPr>
+        <w:t>Carga</w:t>
+      </w:r>
+    </w:p>
+    <w:p>
+      <w:pPr>
+        <w:jc w:val="both"/>
+        <w:rPr>
+          <w:lang w:val="es-MX"/>
+        </w:rPr>
+      </w:pPr>
+      <w:r>
+        <w:rPr>
+          <w:lang w:val="es-MX"/>
+        </w:rPr>
+        <w:t xml:space="preserve">Cada conjunto de datos que se ha ido utilizando están en el repositorio </w:t>
+      </w:r>
+      <w:hyperlink r:id="rId34" w:history="1">
+        <w:r>
+          <w:rPr>
+            <w:rStyle w:val="Hyperlink"/>
+            <w:lang w:val="es-MX"/>
+          </w:rPr>
+          <w:t>https://github.com/ViejoAgrio/Machine-Learning</w:t>
+        </w:r>
+      </w:hyperlink>
+      <w:r>
+        <w:rPr>
+          <w:lang w:val="es-MX"/>
+        </w:rPr>
+        <w:t xml:space="preserve"> </w:t>
+      </w:r>
+      <w:r>
+        <w:rPr>
+          <w:lang w:val="es-MX"/>
+        </w:rPr>
+        <w:t xml:space="preserve">en la carpeta de </w:t>
+      </w:r>
+      <w:proofErr w:type="spellStart"/>
+      <w:r>
+        <w:rPr>
+          <w:lang w:val="es-MX"/>
+        </w:rPr>
+        <w:t>Datasets</w:t>
+      </w:r>
+      <w:proofErr w:type="spellEnd"/>
       <w:r>
         <w:rPr>
           <w:lang w:val="es-MX"/>
         </w:rPr>
         <w:t>.</w:t>
       </w:r>
+    </w:p>
+    <w:p>
+      <w:pPr>
+        <w:pStyle w:val="Heading2"/>
+        <w:jc w:val="both"/>
+        <w:rPr>
+          <w:lang w:val="es-MX"/>
+        </w:rPr>
+      </w:pPr>
+      <w:r>
+        <w:rPr>
+          <w:lang w:val="es-MX"/>
+        </w:rPr>
+        <w:t>Resultados</w:t>
+      </w:r>
+    </w:p>
+    <w:p>
+      <w:pPr>
+        <w:jc w:val="both"/>
+      </w:pPr>
+      <w:r>
+        <w:rPr>
+          <w:lang w:val="es-MX"/>
+        </w:rPr>
+        <w:t xml:space="preserve">Con estos cambios podemos comparar el comportamiento del modelo en el entrenamiento, validación y pruebas. Los resultados fueron los siguientes. </w:t>
+      </w:r>
+    </w:p>
+    <w:p>
+      <w:pPr>
+        <w:jc w:val="both"/>
+      </w:pPr>
+      <w:r>
+        <w:lastRenderedPageBreak/>
+        <w:drawing>
+          <wp:inline distT="0" distB="0" distL="0" distR="0" wp14:anchorId="6EC98FB9" wp14:editId="38B5C291">
+            <wp:extent cx="5880571" cy="3554730"/>
+            <wp:effectExtent l="0" t="0" r="6350" b="7620"/>
+            <wp:docPr id="1197118344" name="Picture 1" descr="A screenshot of a computer screen&#10;&#10;AI-generated content may be incorrect."/>
+            <wp:cNvGraphicFramePr>
+              <a:graphicFrameLocks xmlns:a="http://schemas.openxmlformats.org/drawingml/2006/main" noChangeAspect="1"/>
+            </wp:cNvGraphicFramePr>
+            <a:graphic xmlns:a="http://schemas.openxmlformats.org/drawingml/2006/main">
+              <a:graphicData uri="http://schemas.openxmlformats.org/drawingml/2006/picture">
+                <pic:pic xmlns:pic="http://schemas.openxmlformats.org/drawingml/2006/picture">
+                  <pic:nvPicPr>
+                    <pic:cNvPr id="1197118344" name="Picture 1" descr="A screenshot of a computer screen&#10;&#10;AI-generated content may be incorrect."/>
+                    <pic:cNvPicPr/>
+                  </pic:nvPicPr>
+                  <pic:blipFill>
+                    <a:blip r:embed="rId35"/>
+                    <a:stretch>
+                      <a:fillRect/>
+                    </a:stretch>
+                  </pic:blipFill>
+                  <pic:spPr>
+                    <a:xfrm>
+                      <a:off x="0" y="0"/>
+                      <a:ext cx="5917050" cy="3576781"/>
+                    </a:xfrm>
+                    <a:prstGeom prst="rect">
+                      <a:avLst/>
+                    </a:prstGeom>
+                  </pic:spPr>
+                </pic:pic>
+              </a:graphicData>
+            </a:graphic>
+          </wp:inline>
+        </w:drawing>
+      </w:r>
+    </w:p>
+    <w:p>
+      <w:pPr>
+        <w:jc w:val="both"/>
+      </w:pPr>
+      <w:r>
+        <w:drawing>
+          <wp:inline distT="0" distB="0" distL="0" distR="0" wp14:anchorId="2EE56C55" wp14:editId="7B331DF4">
+            <wp:extent cx="5943600" cy="3499485"/>
+            <wp:effectExtent l="0" t="0" r="0" b="5715"/>
+            <wp:docPr id="1400628887" name="Picture 1" descr="A screenshot of a computer&#10;&#10;AI-generated content may be incorrect."/>
+            <wp:cNvGraphicFramePr>
+              <a:graphicFrameLocks xmlns:a="http://schemas.openxmlformats.org/drawingml/2006/main" noChangeAspect="1"/>
+            </wp:cNvGraphicFramePr>
+            <a:graphic xmlns:a="http://schemas.openxmlformats.org/drawingml/2006/main">
+              <a:graphicData uri="http://schemas.openxmlformats.org/drawingml/2006/picture">
+                <pic:pic xmlns:pic="http://schemas.openxmlformats.org/drawingml/2006/picture">
+                  <pic:nvPicPr>
+                    <pic:cNvPr id="1400628887" name="Picture 1" descr="A screenshot of a computer&#10;&#10;AI-generated content may be incorrect."/>
+                    <pic:cNvPicPr/>
+                  </pic:nvPicPr>
+                  <pic:blipFill>
+                    <a:blip r:embed="rId36"/>
+                    <a:stretch>
+                      <a:fillRect/>
+                    </a:stretch>
+                  </pic:blipFill>
+                  <pic:spPr>
+                    <a:xfrm>
+                      <a:off x="0" y="0"/>
+                      <a:ext cx="5943600" cy="3499485"/>
+                    </a:xfrm>
+                    <a:prstGeom prst="rect">
+                      <a:avLst/>
+                    </a:prstGeom>
+                  </pic:spPr>
+                </pic:pic>
+              </a:graphicData>
+            </a:graphic>
+          </wp:inline>
+        </w:drawing>
+      </w:r>
+    </w:p>
+    <w:p>
+      <w:pPr>
+        <w:jc w:val="both"/>
+      </w:pPr>
+      <w:r>
+        <w:lastRenderedPageBreak/>
+        <w:drawing>
+          <wp:inline distT="0" distB="0" distL="0" distR="0" wp14:anchorId="696E6B79" wp14:editId="0226E187">
+            <wp:extent cx="5943600" cy="3114040"/>
+            <wp:effectExtent l="0" t="0" r="0" b="0"/>
+            <wp:docPr id="1085560929" name="Picture 1" descr="A graph of a graph&#10;&#10;AI-generated content may be incorrect."/>
+            <wp:cNvGraphicFramePr>
+              <a:graphicFrameLocks xmlns:a="http://schemas.openxmlformats.org/drawingml/2006/main" noChangeAspect="1"/>
+            </wp:cNvGraphicFramePr>
+            <a:graphic xmlns:a="http://schemas.openxmlformats.org/drawingml/2006/main">
+              <a:graphicData uri="http://schemas.openxmlformats.org/drawingml/2006/picture">
+                <pic:pic xmlns:pic="http://schemas.openxmlformats.org/drawingml/2006/picture">
+                  <pic:nvPicPr>
+                    <pic:cNvPr id="1085560929" name="Picture 1" descr="A graph of a graph&#10;&#10;AI-generated content may be incorrect."/>
+                    <pic:cNvPicPr/>
+                  </pic:nvPicPr>
+                  <pic:blipFill>
+                    <a:blip r:embed="rId37"/>
+                    <a:stretch>
+                      <a:fillRect/>
+                    </a:stretch>
+                  </pic:blipFill>
+                  <pic:spPr>
+                    <a:xfrm>
+                      <a:off x="0" y="0"/>
+                      <a:ext cx="5943600" cy="3114040"/>
+                    </a:xfrm>
+                    <a:prstGeom prst="rect">
+                      <a:avLst/>
+                    </a:prstGeom>
+                  </pic:spPr>
+                </pic:pic>
+              </a:graphicData>
+            </a:graphic>
+          </wp:inline>
+        </w:drawing>
+      </w:r>
+    </w:p>
+    <w:p>
+      <w:pPr>
+        <w:jc w:val="both"/>
+      </w:pPr>
+      <w:r>
+        <w:drawing>
+          <wp:inline distT="0" distB="0" distL="0" distR="0" wp14:anchorId="120CD183" wp14:editId="269CCF14">
+            <wp:extent cx="5943600" cy="3107055"/>
+            <wp:effectExtent l="0" t="0" r="0" b="0"/>
+            <wp:docPr id="2140644820" name="Picture 1" descr="A graph of a person with a white background&#10;&#10;AI-generated content may be incorrect."/>
+            <wp:cNvGraphicFramePr>
+              <a:graphicFrameLocks xmlns:a="http://schemas.openxmlformats.org/drawingml/2006/main" noChangeAspect="1"/>
+            </wp:cNvGraphicFramePr>
+            <a:graphic xmlns:a="http://schemas.openxmlformats.org/drawingml/2006/main">
+              <a:graphicData uri="http://schemas.openxmlformats.org/drawingml/2006/picture">
+                <pic:pic xmlns:pic="http://schemas.openxmlformats.org/drawingml/2006/picture">
+                  <pic:nvPicPr>
+                    <pic:cNvPr id="2140644820" name="Picture 1" descr="A graph of a person with a white background&#10;&#10;AI-generated content may be incorrect."/>
+                    <pic:cNvPicPr/>
+                  </pic:nvPicPr>
+                  <pic:blipFill>
+                    <a:blip r:embed="rId38"/>
+                    <a:stretch>
+                      <a:fillRect/>
+                    </a:stretch>
+                  </pic:blipFill>
+                  <pic:spPr>
+                    <a:xfrm>
+                      <a:off x="0" y="0"/>
+                      <a:ext cx="5943600" cy="3107055"/>
+                    </a:xfrm>
+                    <a:prstGeom prst="rect">
+                      <a:avLst/>
+                    </a:prstGeom>
+                  </pic:spPr>
+                </pic:pic>
+              </a:graphicData>
+            </a:graphic>
+          </wp:inline>
+        </w:drawing>
+      </w:r>
+    </w:p>
+    <w:p>
+      <w:pPr>
+        <w:jc w:val="both"/>
+      </w:pPr>
+      <w:r>
+        <w:lastRenderedPageBreak/>
+        <w:drawing>
+          <wp:inline distT="0" distB="0" distL="0" distR="0" wp14:anchorId="4D9F2AD1" wp14:editId="3E44525E">
+            <wp:extent cx="5943600" cy="3087370"/>
+            <wp:effectExtent l="0" t="0" r="0" b="0"/>
+            <wp:docPr id="1151051618" name="Picture 1" descr="A graph of a number of people&#10;&#10;AI-generated content may be incorrect."/>
+            <wp:cNvGraphicFramePr>
+              <a:graphicFrameLocks xmlns:a="http://schemas.openxmlformats.org/drawingml/2006/main" noChangeAspect="1"/>
+            </wp:cNvGraphicFramePr>
+            <a:graphic xmlns:a="http://schemas.openxmlformats.org/drawingml/2006/main">
+              <a:graphicData uri="http://schemas.openxmlformats.org/drawingml/2006/picture">
+                <pic:pic xmlns:pic="http://schemas.openxmlformats.org/drawingml/2006/picture">
+                  <pic:nvPicPr>
+                    <pic:cNvPr id="1151051618" name="Picture 1" descr="A graph of a number of people&#10;&#10;AI-generated content may be incorrect."/>
+                    <pic:cNvPicPr/>
+                  </pic:nvPicPr>
+                  <pic:blipFill>
+                    <a:blip r:embed="rId39"/>
+                    <a:stretch>
+                      <a:fillRect/>
+                    </a:stretch>
+                  </pic:blipFill>
+                  <pic:spPr>
+                    <a:xfrm>
+                      <a:off x="0" y="0"/>
+                      <a:ext cx="5943600" cy="3087370"/>
+                    </a:xfrm>
+                    <a:prstGeom prst="rect">
+                      <a:avLst/>
+                    </a:prstGeom>
+                  </pic:spPr>
+                </pic:pic>
+              </a:graphicData>
+            </a:graphic>
+          </wp:inline>
+        </w:drawing>
+      </w:r>
+    </w:p>
+    <w:p>
+      <w:pPr>
+        <w:jc w:val="both"/>
+      </w:pPr>
+      <w:r>
+        <w:drawing>
+          <wp:inline distT="0" distB="0" distL="0" distR="0" wp14:anchorId="69263E00" wp14:editId="3046466F">
+            <wp:extent cx="5943600" cy="3046730"/>
+            <wp:effectExtent l="0" t="0" r="0" b="1270"/>
+            <wp:docPr id="575943390" name="Picture 1" descr="A graph of a number of people&#10;&#10;AI-generated content may be incorrect."/>
+            <wp:cNvGraphicFramePr>
+              <a:graphicFrameLocks xmlns:a="http://schemas.openxmlformats.org/drawingml/2006/main" noChangeAspect="1"/>
+            </wp:cNvGraphicFramePr>
+            <a:graphic xmlns:a="http://schemas.openxmlformats.org/drawingml/2006/main">
+              <a:graphicData uri="http://schemas.openxmlformats.org/drawingml/2006/picture">
+                <pic:pic xmlns:pic="http://schemas.openxmlformats.org/drawingml/2006/picture">
+                  <pic:nvPicPr>
+                    <pic:cNvPr id="575943390" name="Picture 1" descr="A graph of a number of people&#10;&#10;AI-generated content may be incorrect."/>
+                    <pic:cNvPicPr/>
+                  </pic:nvPicPr>
+                  <pic:blipFill>
+                    <a:blip r:embed="rId40"/>
+                    <a:stretch>
+                      <a:fillRect/>
+                    </a:stretch>
+                  </pic:blipFill>
+                  <pic:spPr>
+                    <a:xfrm>
+                      <a:off x="0" y="0"/>
+                      <a:ext cx="5943600" cy="3046730"/>
+                    </a:xfrm>
+                    <a:prstGeom prst="rect">
+                      <a:avLst/>
+                    </a:prstGeom>
+                  </pic:spPr>
+                </pic:pic>
+              </a:graphicData>
+            </a:graphic>
+          </wp:inline>
+        </w:drawing>
+      </w:r>
+    </w:p>
+    <w:p>
+      <w:pPr>
+        <w:jc w:val="both"/>
+      </w:pPr>
+      <w:r>
+        <w:lastRenderedPageBreak/>
+        <w:drawing>
+          <wp:inline distT="0" distB="0" distL="0" distR="0" wp14:anchorId="41BA5FE5" wp14:editId="5CBF5AEF">
+            <wp:extent cx="5669280" cy="2907927"/>
+            <wp:effectExtent l="0" t="0" r="7620" b="6985"/>
+            <wp:docPr id="906582521" name="Picture 1" descr="A graph of a person with a number of colored lines&#10;&#10;AI-generated content may be incorrect."/>
+            <wp:cNvGraphicFramePr>
+              <a:graphicFrameLocks xmlns:a="http://schemas.openxmlformats.org/drawingml/2006/main" noChangeAspect="1"/>
+            </wp:cNvGraphicFramePr>
+            <a:graphic xmlns:a="http://schemas.openxmlformats.org/drawingml/2006/main">
+              <a:graphicData uri="http://schemas.openxmlformats.org/drawingml/2006/picture">
+                <pic:pic xmlns:pic="http://schemas.openxmlformats.org/drawingml/2006/picture">
+                  <pic:nvPicPr>
+                    <pic:cNvPr id="906582521" name="Picture 1" descr="A graph of a person with a number of colored lines&#10;&#10;AI-generated content may be incorrect."/>
+                    <pic:cNvPicPr/>
+                  </pic:nvPicPr>
+                  <pic:blipFill>
+                    <a:blip r:embed="rId41"/>
+                    <a:stretch>
+                      <a:fillRect/>
+                    </a:stretch>
+                  </pic:blipFill>
+                  <pic:spPr>
+                    <a:xfrm>
+                      <a:off x="0" y="0"/>
+                      <a:ext cx="5685040" cy="2916011"/>
+                    </a:xfrm>
+                    <a:prstGeom prst="rect">
+                      <a:avLst/>
+                    </a:prstGeom>
+                  </pic:spPr>
+                </pic:pic>
+              </a:graphicData>
+            </a:graphic>
+          </wp:inline>
+        </w:drawing>
+      </w:r>
+      <w:r>
+        <w:drawing>
+          <wp:inline distT="0" distB="0" distL="0" distR="0" wp14:anchorId="637BB1B4" wp14:editId="2EC49DCC">
+            <wp:extent cx="5669280" cy="2985457"/>
+            <wp:effectExtent l="0" t="0" r="7620" b="5715"/>
+            <wp:docPr id="1885622287" name="Picture 1" descr="A graph of a graph&#10;&#10;AI-generated content may be incorrect."/>
+            <wp:cNvGraphicFramePr>
+              <a:graphicFrameLocks xmlns:a="http://schemas.openxmlformats.org/drawingml/2006/main" noChangeAspect="1"/>
+            </wp:cNvGraphicFramePr>
+            <a:graphic xmlns:a="http://schemas.openxmlformats.org/drawingml/2006/main">
+              <a:graphicData uri="http://schemas.openxmlformats.org/drawingml/2006/picture">
+                <pic:pic xmlns:pic="http://schemas.openxmlformats.org/drawingml/2006/picture">
+                  <pic:nvPicPr>
+                    <pic:cNvPr id="1885622287" name="Picture 1" descr="A graph of a graph&#10;&#10;AI-generated content may be incorrect."/>
+                    <pic:cNvPicPr/>
+                  </pic:nvPicPr>
+                  <pic:blipFill>
+                    <a:blip r:embed="rId42"/>
+                    <a:stretch>
+                      <a:fillRect/>
+                    </a:stretch>
+                  </pic:blipFill>
+                  <pic:spPr>
+                    <a:xfrm>
+                      <a:off x="0" y="0"/>
+                      <a:ext cx="5673173" cy="2987507"/>
+                    </a:xfrm>
+                    <a:prstGeom prst="rect">
+                      <a:avLst/>
+                    </a:prstGeom>
+                  </pic:spPr>
+                </pic:pic>
+              </a:graphicData>
+            </a:graphic>
+          </wp:inline>
+        </w:drawing>
+      </w:r>
+    </w:p>
+    <w:p>
+      <w:pPr>
+        <w:jc w:val="both"/>
+      </w:pPr>
+      <w:r>
+        <w:lastRenderedPageBreak/>
+        <w:drawing>
+          <wp:inline distT="0" distB="0" distL="0" distR="0" wp14:anchorId="31D9944D" wp14:editId="7C5FE15F">
+            <wp:extent cx="5943600" cy="3072765"/>
+            <wp:effectExtent l="0" t="0" r="0" b="0"/>
+            <wp:docPr id="364819496" name="Picture 1" descr="A graph of a graph&#10;&#10;AI-generated content may be incorrect."/>
+            <wp:cNvGraphicFramePr>
+              <a:graphicFrameLocks xmlns:a="http://schemas.openxmlformats.org/drawingml/2006/main" noChangeAspect="1"/>
+            </wp:cNvGraphicFramePr>
+            <a:graphic xmlns:a="http://schemas.openxmlformats.org/drawingml/2006/main">
+              <a:graphicData uri="http://schemas.openxmlformats.org/drawingml/2006/picture">
+                <pic:pic xmlns:pic="http://schemas.openxmlformats.org/drawingml/2006/picture">
+                  <pic:nvPicPr>
+                    <pic:cNvPr id="364819496" name="Picture 1" descr="A graph of a graph&#10;&#10;AI-generated content may be incorrect."/>
+                    <pic:cNvPicPr/>
+                  </pic:nvPicPr>
+                  <pic:blipFill>
+                    <a:blip r:embed="rId43"/>
+                    <a:stretch>
+                      <a:fillRect/>
+                    </a:stretch>
+                  </pic:blipFill>
+                  <pic:spPr>
+                    <a:xfrm>
+                      <a:off x="0" y="0"/>
+                      <a:ext cx="5943600" cy="3072765"/>
+                    </a:xfrm>
+                    <a:prstGeom prst="rect">
+                      <a:avLst/>
+                    </a:prstGeom>
+                  </pic:spPr>
+                </pic:pic>
+              </a:graphicData>
+            </a:graphic>
+          </wp:inline>
+        </w:drawing>
+      </w:r>
+    </w:p>
+    <w:p>
+      <w:pPr>
+        <w:jc w:val="both"/>
+      </w:pPr>
+    </w:p>
+    <w:p>
+      <w:pPr>
+        <w:pStyle w:val="Heading1"/>
+        <w:jc w:val="both"/>
+        <w:rPr>
+          <w:lang w:val="es-MX"/>
+        </w:rPr>
+      </w:pPr>
+      <w:r>
+        <w:rPr>
+          <w:lang w:val="es-MX"/>
+        </w:rPr>
+        <w:t xml:space="preserve">Modelo con </w:t>
+      </w:r>
+      <w:proofErr w:type="spellStart"/>
+      <w:r>
+        <w:rPr>
+          <w:lang w:val="es-MX"/>
+        </w:rPr>
+        <w:t>framework</w:t>
+      </w:r>
+      <w:proofErr w:type="spellEnd"/>
+    </w:p>
+    <w:p>
+      <w:pPr>
+        <w:pStyle w:val="Heading2"/>
+        <w:jc w:val="both"/>
+        <w:rPr>
+          <w:lang w:val="es-MX"/>
+        </w:rPr>
+      </w:pPr>
+      <w:r>
+        <w:rPr>
+          <w:lang w:val="es-MX"/>
+        </w:rPr>
+        <w:t>Marco teórico</w:t>
+      </w:r>
+    </w:p>
+    <w:p>
+      <w:pPr>
+        <w:pStyle w:val="Heading2"/>
+        <w:jc w:val="both"/>
+        <w:rPr>
+          <w:lang w:val="es-MX"/>
+        </w:rPr>
+      </w:pPr>
+      <w:proofErr w:type="spellStart"/>
+      <w:r>
+        <w:rPr>
+          <w:lang w:val="es-MX"/>
+        </w:rPr>
+        <w:t>Dataset</w:t>
+      </w:r>
+      <w:proofErr w:type="spellEnd"/>
+    </w:p>
+    <w:p>
+      <w:pPr>
+        <w:pStyle w:val="Heading2"/>
+        <w:jc w:val="both"/>
+        <w:rPr>
+          <w:lang w:val="es-MX"/>
+        </w:rPr>
+      </w:pPr>
+      <w:r>
+        <w:rPr>
+          <w:lang w:val="es-MX"/>
+        </w:rPr>
+        <w:t>Resultados</w:t>
+      </w:r>
+    </w:p>
+    <w:p>
+      <w:pPr>
+        <w:pStyle w:val="Heading1"/>
+        <w:jc w:val="both"/>
+        <w:rPr>
+          <w:lang w:val="es-MX"/>
+        </w:rPr>
+      </w:pPr>
+      <w:r>
+        <w:rPr>
+          <w:lang w:val="es-MX"/>
+        </w:rPr>
+        <w:t>Comparación de modelos</w:t>
+      </w:r>
+    </w:p>
+    <w:p>
+      <w:pPr>
+        <w:pStyle w:val="Heading2"/>
+        <w:jc w:val="both"/>
+        <w:rPr>
+          <w:lang w:val="es-MX"/>
+        </w:rPr>
+      </w:pPr>
+      <w:r>
+        <w:rPr>
+          <w:lang w:val="es-MX"/>
+        </w:rPr>
+        <w:t>Conclusiones</w:t>
+      </w:r>
+    </w:p>
+    <w:p>
+      <w:pPr>
+        <w:rPr>
+          <w:lang w:val="es-MX"/>
+        </w:rPr>
+      </w:pPr>
     </w:p>
     <w:sectPr>
       <w:pgSz w:w="12240" w:h="15840"/>
@@ -3839,9 +4952,9 @@
 <file path=word/numbering.xml><?xml version="1.0" encoding="utf-8"?>
 <w:numbering xmlns:wpc="http://schemas.microsoft.com/office/word/2010/wordprocessingCanvas" xmlns:cx="http://schemas.microsoft.com/office/drawing/2014/chartex" xmlns:cx1="http://schemas.microsoft.com/office/drawing/2015/9/8/chartex" xmlns:cx2="http://schemas.microsoft.com/office/drawing/2015/10/21/chartex" xmlns:cx3="http://schemas.microsoft.com/office/drawing/2016/5/9/chartex" xmlns:cx4="http://schemas.microsoft.com/office/drawing/2016/5/10/chartex" xmlns:cx5="http://schemas.microsoft.com/office/drawing/2016/5/11/chartex" xmlns:cx6="http://schemas.microsoft.com/office/drawing/2016/5/12/chartex" xmlns:cx7="http://schemas.microsoft.com/office/drawing/2016/5/13/chartex" xmlns:cx8="http://schemas.microsoft.com/office/drawing/2016/5/14/chartex" xmlns:mc="http://schemas.openxmlformats.org/markup-compatibility/2006" xmlns:aink="http://schemas.microsoft.com/office/drawing/2016/ink" xmlns:am3d="http://schemas.microsoft.com/office/drawing/2017/model3d" xmlns:o="urn:schemas-microsoft-com:office:office" xmlns:oel="http://schemas.microsoft.com/office/2019/extlst" xmlns:r="http://schemas.openxmlformats.org/officeDocument/2006/relationships" xmlns:m="http://schemas.openxmlformats.org/officeDocument/2006/math" xmlns:v="urn:schemas-microsoft-com:vml" xmlns:wp14="http://schemas.microsoft.com/office/word/2010/wordprocessingDrawing" xmlns:wp="http://schemas.openxmlformats.org/drawingml/2006/wordprocessingDrawing" xmlns:w10="urn:schemas-microsoft-com:office:word" xmlns:w="http://schemas.openxmlformats.org/wordprocessingml/2006/main" xmlns:w14="http://schemas.microsoft.com/office/word/2010/wordml" xmlns:w15="http://schemas.microsoft.com/office/word/2012/wordml" xmlns:w16cex="http://schemas.microsoft.com/office/word/2018/wordml/cex" xmlns:w16cid="http://schemas.microsoft.com/office/word/2016/wordml/cid" xmlns:w16="http://schemas.microsoft.com/office/word/2018/wordml" xmlns:w16du="http://schemas.microsoft.com/office/word/2023/wordml/word16du" xmlns:w16sdtdh="http://schemas.microsoft.com/office/word/2020/wordml/sdtdatahash" xmlns:w16sdtfl="http://schemas.microsoft.com/office/word/2024/wordml/sdtformatlock" xmlns:w16se="http://schemas.microsoft.com/office/word/2015/wordml/symex" xmlns:wpg="http://schemas.microsoft.com/office/word/2010/wordprocessingGroup" xmlns:wpi="http://schemas.microsoft.com/office/word/2010/wordprocessingInk" xmlns:wne="http://schemas.microsoft.com/office/word/2006/wordml" xmlns:wps="http://schemas.microsoft.com/office/word/2010/wordprocessingShape" mc:Ignorable="w14 w15 w16se w16cid w16 w16cex w16sdtdh w16sdtfl w16du wp14">
   <w:abstractNum w:abstractNumId="0" w15:restartNumberingAfterBreak="0">
-    <w:nsid w:val="20A46C6D"/>
+    <w:nsid w:val="153F3453"/>
     <w:multiLevelType w:val="hybridMultilevel"/>
-    <w:tmpl w:val="E2021172"/>
+    <w:tmpl w:val="0A501014"/>
     <w:lvl w:ilvl="0" w:tplc="04090001">
       <w:start w:val="1"/>
       <w:numFmt w:val="bullet"/>
@@ -3952,9 +5065,9 @@
     </w:lvl>
   </w:abstractNum>
   <w:abstractNum w:abstractNumId="1" w15:restartNumberingAfterBreak="0">
-    <w:nsid w:val="36A22E3C"/>
+    <w:nsid w:val="20A46C6D"/>
     <w:multiLevelType w:val="hybridMultilevel"/>
-    <w:tmpl w:val="FD64AF76"/>
+    <w:tmpl w:val="E2021172"/>
     <w:lvl w:ilvl="0" w:tplc="04090001">
       <w:start w:val="1"/>
       <w:numFmt w:val="bullet"/>
@@ -4064,11 +5177,127 @@
       </w:rPr>
     </w:lvl>
   </w:abstractNum>
+  <w:abstractNum w:abstractNumId="2" w15:restartNumberingAfterBreak="0">
+    <w:nsid w:val="36A22E3C"/>
+    <w:multiLevelType w:val="hybridMultilevel"/>
+    <w:tmpl w:val="FD64AF76"/>
+    <w:lvl w:ilvl="0" w:tplc="04090001">
+      <w:start w:val="1"/>
+      <w:numFmt w:val="bullet"/>
+      <w:lvlText w:val=""/>
+      <w:lvlJc w:val="left"/>
+      <w:pPr>
+        <w:ind w:left="720" w:hanging="360"/>
+      </w:pPr>
+      <w:rPr>
+        <w:rFonts w:ascii="Symbol" w:hAnsi="Symbol" w:hint="default"/>
+      </w:rPr>
+    </w:lvl>
+    <w:lvl w:ilvl="1" w:tplc="04090003" w:tentative="1">
+      <w:start w:val="1"/>
+      <w:numFmt w:val="bullet"/>
+      <w:lvlText w:val="o"/>
+      <w:lvlJc w:val="left"/>
+      <w:pPr>
+        <w:ind w:left="1440" w:hanging="360"/>
+      </w:pPr>
+      <w:rPr>
+        <w:rFonts w:ascii="Courier New" w:hAnsi="Courier New" w:cs="Courier New" w:hint="default"/>
+      </w:rPr>
+    </w:lvl>
+    <w:lvl w:ilvl="2" w:tplc="04090005" w:tentative="1">
+      <w:start w:val="1"/>
+      <w:numFmt w:val="bullet"/>
+      <w:lvlText w:val=""/>
+      <w:lvlJc w:val="left"/>
+      <w:pPr>
+        <w:ind w:left="2160" w:hanging="360"/>
+      </w:pPr>
+      <w:rPr>
+        <w:rFonts w:ascii="Wingdings" w:hAnsi="Wingdings" w:hint="default"/>
+      </w:rPr>
+    </w:lvl>
+    <w:lvl w:ilvl="3" w:tplc="04090001" w:tentative="1">
+      <w:start w:val="1"/>
+      <w:numFmt w:val="bullet"/>
+      <w:lvlText w:val=""/>
+      <w:lvlJc w:val="left"/>
+      <w:pPr>
+        <w:ind w:left="2880" w:hanging="360"/>
+      </w:pPr>
+      <w:rPr>
+        <w:rFonts w:ascii="Symbol" w:hAnsi="Symbol" w:hint="default"/>
+      </w:rPr>
+    </w:lvl>
+    <w:lvl w:ilvl="4" w:tplc="04090003" w:tentative="1">
+      <w:start w:val="1"/>
+      <w:numFmt w:val="bullet"/>
+      <w:lvlText w:val="o"/>
+      <w:lvlJc w:val="left"/>
+      <w:pPr>
+        <w:ind w:left="3600" w:hanging="360"/>
+      </w:pPr>
+      <w:rPr>
+        <w:rFonts w:ascii="Courier New" w:hAnsi="Courier New" w:cs="Courier New" w:hint="default"/>
+      </w:rPr>
+    </w:lvl>
+    <w:lvl w:ilvl="5" w:tplc="04090005" w:tentative="1">
+      <w:start w:val="1"/>
+      <w:numFmt w:val="bullet"/>
+      <w:lvlText w:val=""/>
+      <w:lvlJc w:val="left"/>
+      <w:pPr>
+        <w:ind w:left="4320" w:hanging="360"/>
+      </w:pPr>
+      <w:rPr>
+        <w:rFonts w:ascii="Wingdings" w:hAnsi="Wingdings" w:hint="default"/>
+      </w:rPr>
+    </w:lvl>
+    <w:lvl w:ilvl="6" w:tplc="04090001" w:tentative="1">
+      <w:start w:val="1"/>
+      <w:numFmt w:val="bullet"/>
+      <w:lvlText w:val=""/>
+      <w:lvlJc w:val="left"/>
+      <w:pPr>
+        <w:ind w:left="5040" w:hanging="360"/>
+      </w:pPr>
+      <w:rPr>
+        <w:rFonts w:ascii="Symbol" w:hAnsi="Symbol" w:hint="default"/>
+      </w:rPr>
+    </w:lvl>
+    <w:lvl w:ilvl="7" w:tplc="04090003" w:tentative="1">
+      <w:start w:val="1"/>
+      <w:numFmt w:val="bullet"/>
+      <w:lvlText w:val="o"/>
+      <w:lvlJc w:val="left"/>
+      <w:pPr>
+        <w:ind w:left="5760" w:hanging="360"/>
+      </w:pPr>
+      <w:rPr>
+        <w:rFonts w:ascii="Courier New" w:hAnsi="Courier New" w:cs="Courier New" w:hint="default"/>
+      </w:rPr>
+    </w:lvl>
+    <w:lvl w:ilvl="8" w:tplc="04090005" w:tentative="1">
+      <w:start w:val="1"/>
+      <w:numFmt w:val="bullet"/>
+      <w:lvlText w:val=""/>
+      <w:lvlJc w:val="left"/>
+      <w:pPr>
+        <w:ind w:left="6480" w:hanging="360"/>
+      </w:pPr>
+      <w:rPr>
+        <w:rFonts w:ascii="Wingdings" w:hAnsi="Wingdings" w:hint="default"/>
+      </w:rPr>
+    </w:lvl>
+  </w:abstractNum>
   <w:num w:numId="1" w16cid:durableId="303507565">
-    <w:abstractNumId w:val="0"/>
+    <w:abstractNumId w:val="1"/>
   </w:num>
   <w:num w:numId="2" w16cid:durableId="1589733454">
-    <w:abstractNumId w:val="1"/>
+    <w:abstractNumId w:val="2"/>
+  </w:num>
+  <w:num w:numId="3" w16cid:durableId="913055459">
+    <w:abstractNumId w:val="0"/>
   </w:num>
 </w:numbering>
 </file>

</xml_diff>